<commit_message>
new function -> google assistance
</commit_message>
<xml_diff>
--- a/操作說明.docx
+++ b/操作說明.docx
@@ -112,6 +112,43 @@
           <w:rFonts w:cstheme="minorHAnsi" w:hint="eastAsia"/>
         </w:rPr>
         <w:t>秒跳一次</w:t>
+      </w:r>
+    </w:p>
+    <w:p>
+      <w:pPr>
+        <w:pStyle w:val="a3"/>
+        <w:numPr>
+          <w:ilvl w:val="0"/>
+          <w:numId w:val="8"/>
+        </w:numPr>
+        <w:ind w:leftChars="0"/>
+        <w:rPr>
+          <w:rFonts w:cstheme="minorHAnsi"/>
+        </w:rPr>
+      </w:pPr>
+      <w:r>
+        <w:rPr>
+          <w:rFonts w:cstheme="minorHAnsi" w:hint="eastAsia"/>
+        </w:rPr>
+        <w:t>新增</w:t>
+      </w:r>
+      <w:r>
+        <w:rPr>
+          <w:rFonts w:cstheme="minorHAnsi" w:hint="eastAsia"/>
+        </w:rPr>
+        <w:t>g</w:t>
+      </w:r>
+      <w:r>
+        <w:rPr>
+          <w:rFonts w:cstheme="minorHAnsi"/>
+        </w:rPr>
+        <w:t>oogle</w:t>
+      </w:r>
+      <w:r>
+        <w:rPr>
+          <w:rFonts w:cstheme="minorHAnsi" w:hint="eastAsia"/>
+        </w:rPr>
+        <w:t>小姐</w:t>
       </w:r>
     </w:p>
     <w:p>

</xml_diff>